<commit_message>
Doc adnotations fix fix
</commit_message>
<xml_diff>
--- a/doc/Dokumentacja_myMoney.DOCX
+++ b/doc/Dokumentacja_myMoney.DOCX
@@ -189,6 +189,13 @@
     <w:p/>
     <w:sdt>
       <w:sdtPr>
+        <w:rPr>
+          <w:rFonts w:asciiTheme="minorHAnsi" w:eastAsiaTheme="minorHAnsi" w:hAnsiTheme="minorHAnsi" w:cstheme="minorBidi"/>
+          <w:color w:val="auto"/>
+          <w:sz w:val="22"/>
+          <w:szCs w:val="22"/>
+          <w:lang w:eastAsia="en-US"/>
+        </w:rPr>
         <w:id w:val="988211336"/>
         <w:docPartObj>
           <w:docPartGallery w:val="Table of Contents"/>
@@ -197,13 +204,8 @@
       </w:sdtPr>
       <w:sdtEndPr>
         <w:rPr>
-          <w:rFonts w:asciiTheme="minorHAnsi" w:eastAsiaTheme="minorHAnsi" w:hAnsiTheme="minorHAnsi" w:cstheme="minorBidi"/>
           <w:b/>
           <w:bCs/>
-          <w:color w:val="auto"/>
-          <w:sz w:val="22"/>
-          <w:szCs w:val="22"/>
-          <w:lang w:eastAsia="en-US"/>
         </w:rPr>
       </w:sdtEndPr>
       <w:sdtContent>
@@ -1437,7 +1439,7 @@
                 <w:noProof/>
                 <w:webHidden/>
               </w:rPr>
-              <w:t>8</w:t>
+              <w:t>9</w:t>
             </w:r>
             <w:r>
               <w:rPr>
@@ -1981,7 +1983,7 @@
                 <w:noProof/>
                 <w:webHidden/>
               </w:rPr>
-              <w:t>9</w:t>
+              <w:t>10</w:t>
             </w:r>
             <w:r>
               <w:rPr>
@@ -2049,7 +2051,7 @@
                 <w:noProof/>
                 <w:webHidden/>
               </w:rPr>
-              <w:t>9</w:t>
+              <w:t>10</w:t>
             </w:r>
             <w:r>
               <w:rPr>
@@ -2117,7 +2119,7 @@
                 <w:noProof/>
                 <w:webHidden/>
               </w:rPr>
-              <w:t>9</w:t>
+              <w:t>10</w:t>
             </w:r>
             <w:r>
               <w:rPr>
@@ -2185,7 +2187,7 @@
                 <w:noProof/>
                 <w:webHidden/>
               </w:rPr>
-              <w:t>9</w:t>
+              <w:t>10</w:t>
             </w:r>
             <w:r>
               <w:rPr>
@@ -2253,7 +2255,7 @@
                 <w:noProof/>
                 <w:webHidden/>
               </w:rPr>
-              <w:t>9</w:t>
+              <w:t>11</w:t>
             </w:r>
             <w:r>
               <w:rPr>
@@ -2321,7 +2323,7 @@
                 <w:noProof/>
                 <w:webHidden/>
               </w:rPr>
-              <w:t>9</w:t>
+              <w:t>11</w:t>
             </w:r>
             <w:r>
               <w:rPr>
@@ -2389,7 +2391,7 @@
                 <w:noProof/>
                 <w:webHidden/>
               </w:rPr>
-              <w:t>9</w:t>
+              <w:t>13</w:t>
             </w:r>
             <w:r>
               <w:rPr>
@@ -2457,7 +2459,7 @@
                 <w:noProof/>
                 <w:webHidden/>
               </w:rPr>
-              <w:t>9</w:t>
+              <w:t>13</w:t>
             </w:r>
             <w:r>
               <w:rPr>
@@ -2525,7 +2527,7 @@
                 <w:noProof/>
                 <w:webHidden/>
               </w:rPr>
-              <w:t>11</w:t>
+              <w:t>16</w:t>
             </w:r>
             <w:r>
               <w:rPr>
@@ -2905,10 +2907,7 @@
         </w:r>
       </w:hyperlink>
       <w:r>
-        <w:t xml:space="preserve">: </w:t>
-      </w:r>
-      <w:r>
-        <w:t xml:space="preserve">Platforma do </w:t>
+        <w:t xml:space="preserve">: Platforma do </w:t>
       </w:r>
       <w:proofErr w:type="spellStart"/>
       <w:r>
@@ -3084,10 +3083,7 @@
         <w:t xml:space="preserve"> </w:t>
       </w:r>
       <w:r>
-        <w:t>do uruchamiania aplikacji webowych na serwerze.</w:t>
-      </w:r>
-      <w:r>
-        <w:t xml:space="preserve"> W środowisku developerskim skonfigurowane za pomocą pakietu </w:t>
+        <w:t xml:space="preserve">do uruchamiania aplikacji webowych na serwerze. W środowisku developerskim skonfigurowane za pomocą pakietu </w:t>
       </w:r>
       <w:hyperlink r:id="rId10" w:history="1">
         <w:r>
@@ -3528,23 +3524,7 @@
             <w:b/>
             <w:bCs/>
           </w:rPr>
-          <w:t>P</w:t>
-        </w:r>
-        <w:r>
-          <w:rPr>
-            <w:rStyle w:val="Hipercze"/>
-            <w:b/>
-            <w:bCs/>
-          </w:rPr>
-          <w:t>e</w:t>
-        </w:r>
-        <w:r>
-          <w:rPr>
-            <w:rStyle w:val="Hipercze"/>
-            <w:b/>
-            <w:bCs/>
-          </w:rPr>
-          <w:t>tch</w:t>
+          <w:t>Petch</w:t>
         </w:r>
         <w:proofErr w:type="spellEnd"/>
       </w:hyperlink>
@@ -3593,6 +3573,9 @@
     </w:p>
     <w:p>
       <w:r>
+        <w:rPr>
+          <w:noProof/>
+        </w:rPr>
         <w:drawing>
           <wp:inline distT="0" distB="0" distL="0" distR="0" wp14:anchorId="167B0BE9" wp14:editId="388D86DE">
             <wp:extent cx="5760720" cy="2925445"/>
@@ -4202,6 +4185,9 @@
     </w:p>
     <w:p>
       <w:r>
+        <w:rPr>
+          <w:noProof/>
+        </w:rPr>
         <w:drawing>
           <wp:inline distT="0" distB="0" distL="0" distR="0" wp14:anchorId="287D70DB" wp14:editId="3C4B67CD">
             <wp:extent cx="5760720" cy="2781300"/>
@@ -4244,6 +4230,9 @@
         <w:jc w:val="center"/>
       </w:pPr>
       <w:r>
+        <w:rPr>
+          <w:noProof/>
+        </w:rPr>
         <w:lastRenderedPageBreak/>
         <w:drawing>
           <wp:inline distT="0" distB="0" distL="0" distR="0" wp14:anchorId="00052F77" wp14:editId="07CF8CE6">
@@ -4285,6 +4274,9 @@
         <w:t xml:space="preserve"> </w:t>
       </w:r>
       <w:r>
+        <w:rPr>
+          <w:noProof/>
+        </w:rPr>
         <w:drawing>
           <wp:inline distT="0" distB="0" distL="0" distR="0" wp14:anchorId="14CBD6E8" wp14:editId="5B63D06D">
             <wp:extent cx="2571594" cy="5315585"/>
@@ -5072,10 +5064,7 @@
       </w:r>
       <w:proofErr w:type="spellEnd"/>
       <w:r>
-        <w:t xml:space="preserve">" na serwerze, należy upewnić się, że </w:t>
-      </w:r>
-      <w:r>
-        <w:t>są dostępne wymagane zależności aplikacji:</w:t>
+        <w:t>" na serwerze, należy upewnić się, że są dostępne wymagane zależności aplikacji:</w:t>
       </w:r>
     </w:p>
     <w:p>
@@ -5176,10 +5165,7 @@
         <w:jc w:val="both"/>
       </w:pPr>
       <w:r>
-        <w:t>Composer:</w:t>
-      </w:r>
-      <w:r>
-        <w:t xml:space="preserve"> </w:t>
+        <w:t xml:space="preserve">Composer: </w:t>
       </w:r>
     </w:p>
     <w:p>
@@ -5187,13 +5173,7 @@
         <w:jc w:val="both"/>
       </w:pPr>
       <w:r>
-        <w:t>Narzędzie do zarządzania zależnościami w PHP.</w:t>
-      </w:r>
-      <w:r>
-        <w:t xml:space="preserve"> </w:t>
-      </w:r>
-      <w:r>
-        <w:t>Wymagane do instalacji zależności aplikacji.</w:t>
+        <w:t>Narzędzie do zarządzania zależnościami w PHP. Wymagane do instalacji zależności aplikacji.</w:t>
       </w:r>
     </w:p>
     <w:p>
@@ -5251,13 +5231,7 @@
         <w:jc w:val="both"/>
       </w:pPr>
       <w:r>
-        <w:t>Skonfiguruj dane dostępowe do bazy danych w pliku konfiguracyjnym aplikacji.</w:t>
-      </w:r>
-      <w:r>
-        <w:t xml:space="preserve"> </w:t>
-      </w:r>
-      <w:r>
-        <w:t>Na serwerze powinna znajdować się pusta baza danych o nazwie „</w:t>
+        <w:t>Skonfiguruj dane dostępowe do bazy danych w pliku konfiguracyjnym aplikacji. Na serwerze powinna znajdować się pusta baza danych o nazwie „</w:t>
       </w:r>
       <w:proofErr w:type="spellStart"/>
       <w:r>
@@ -5273,6 +5247,7 @@
         <w:jc w:val="both"/>
       </w:pPr>
       <w:r>
+        <w:lastRenderedPageBreak/>
         <w:t>Należy pamiętać o podmienieniu danych do serwera bazy danych w pliku konfiguracyjnym .</w:t>
       </w:r>
       <w:proofErr w:type="spellStart"/>
@@ -5366,7 +5341,6 @@
       </w:pPr>
       <w:bookmarkStart w:id="18" w:name="_Toc167919219"/>
       <w:r>
-        <w:lastRenderedPageBreak/>
         <w:t>Funkcjonalności aplikacji</w:t>
       </w:r>
       <w:bookmarkEnd w:id="18"/>
@@ -5430,77 +5404,40 @@
           <w:i/>
           <w:iCs/>
         </w:rPr>
-        <w:t>r</w:t>
-      </w:r>
+        <w:t>role_id</w:t>
+      </w:r>
+      <w:proofErr w:type="spellEnd"/>
       <w:r>
         <w:rPr>
           <w:i/>
           <w:iCs/>
         </w:rPr>
-        <w:t>ole_id</w:t>
-      </w:r>
-      <w:proofErr w:type="spellEnd"/>
+        <w:t>=2</w:t>
+      </w:r>
+      <w:r>
+        <w:t xml:space="preserve"> – użytkownik</w:t>
+      </w:r>
+      <w:r>
+        <w:br/>
+      </w:r>
+      <w:proofErr w:type="spellStart"/>
       <w:r>
         <w:rPr>
           <w:i/>
           <w:iCs/>
         </w:rPr>
-        <w:t>=</w:t>
-      </w:r>
+        <w:t>role_id</w:t>
+      </w:r>
+      <w:proofErr w:type="spellEnd"/>
       <w:r>
         <w:rPr>
           <w:i/>
           <w:iCs/>
         </w:rPr>
-        <w:t>2</w:t>
-      </w:r>
-      <w:r>
-        <w:t xml:space="preserve"> </w:t>
-      </w:r>
-      <w:r>
-        <w:t xml:space="preserve">– </w:t>
-      </w:r>
-      <w:r>
-        <w:t>użytkownik</w:t>
-      </w:r>
-      <w:r>
-        <w:br/>
-      </w:r>
-      <w:proofErr w:type="spellStart"/>
-      <w:r>
-        <w:rPr>
-          <w:i/>
-          <w:iCs/>
-        </w:rPr>
-        <w:t>r</w:t>
-      </w:r>
-      <w:r>
-        <w:rPr>
-          <w:i/>
-          <w:iCs/>
-        </w:rPr>
-        <w:t>ole_id</w:t>
-      </w:r>
-      <w:proofErr w:type="spellEnd"/>
-      <w:r>
-        <w:rPr>
-          <w:i/>
-          <w:iCs/>
-        </w:rPr>
-        <w:t>=</w:t>
-      </w:r>
-      <w:r>
-        <w:rPr>
-          <w:i/>
-          <w:iCs/>
-        </w:rPr>
-        <w:t>3</w:t>
-      </w:r>
-      <w:r>
-        <w:t xml:space="preserve"> – </w:t>
-      </w:r>
-      <w:r>
-        <w:t>użytkownik anonimowy</w:t>
+        <w:t>=3</w:t>
+      </w:r>
+      <w:r>
+        <w:t xml:space="preserve"> – użytkownik anonimowy</w:t>
       </w:r>
     </w:p>
     <w:p>
@@ -5570,10 +5507,7 @@
         <w:jc w:val="both"/>
       </w:pPr>
       <w:r>
-        <w:t>Posiada</w:t>
-      </w:r>
-      <w:r>
-        <w:t xml:space="preserve"> przykładowy budżet wyświetlający się na stronie powitalnej. Jest on unikatowy, nie można go wyświetlać ani zmieniać jego zasobów. Nie można też dodawać użytkowników anonimowych ani zmieniać roli obecnych użytkowników na anonimów.</w:t>
+        <w:t>Posiada przykładowy budżet wyświetlający się na stronie powitalnej. Jest on unikatowy, nie można go wyświetlać ani zmieniać jego zasobów. Nie można też dodawać użytkowników anonimowych ani zmieniać roli obecnych użytkowników na anonimów.</w:t>
       </w:r>
     </w:p>
     <w:p>
@@ -5669,16 +5603,7 @@
         <w:jc w:val="both"/>
       </w:pPr>
       <w:r>
-        <w:t>S</w:t>
-      </w:r>
-      <w:r>
-        <w:t>trona logowania</w:t>
-      </w:r>
-      <w:r>
-        <w:t>/rejestracji</w:t>
-      </w:r>
-      <w:r>
-        <w:t>:</w:t>
+        <w:t>Strona logowania/rejestracji:</w:t>
       </w:r>
     </w:p>
     <w:p>
@@ -5699,6 +5624,7 @@
         <w:jc w:val="both"/>
       </w:pPr>
       <w:r>
+        <w:lastRenderedPageBreak/>
         <w:t>Weryfikacja danych:</w:t>
       </w:r>
     </w:p>
@@ -5852,10 +5778,7 @@
         <w:jc w:val="both"/>
       </w:pPr>
       <w:r>
-        <w:t>Po pomyślnej walidacji danych, nowe konto użytkownika zostaje zapisane do bazy danych, a użytkownik otrzymuje dostęp do aplikacji.</w:t>
-      </w:r>
-      <w:r>
-        <w:t xml:space="preserve"> Przypisane zostaje pole </w:t>
+        <w:t xml:space="preserve">Po pomyślnej walidacji danych, nowe konto użytkownika zostaje zapisane do bazy danych, a użytkownik otrzymuje dostęp do aplikacji. Przypisane zostaje pole </w:t>
       </w:r>
       <w:proofErr w:type="spellStart"/>
       <w:r>
@@ -5972,6 +5895,7 @@
         <w:jc w:val="both"/>
       </w:pPr>
       <w:r>
+        <w:lastRenderedPageBreak/>
         <w:t>Finansach – wyświetlać, dodawać, usuwać oraz edytować przychody/wydatki</w:t>
       </w:r>
     </w:p>
@@ -5985,19 +5909,7 @@
         <w:jc w:val="both"/>
       </w:pPr>
       <w:r>
-        <w:t>Celach</w:t>
-      </w:r>
-      <w:r>
-        <w:t xml:space="preserve"> – wyświetlać</w:t>
-      </w:r>
-      <w:r>
-        <w:t xml:space="preserve">, </w:t>
-      </w:r>
-      <w:r>
-        <w:t xml:space="preserve">dodawać, usuwać oraz edytować </w:t>
-      </w:r>
-      <w:r>
-        <w:t>cele</w:t>
+        <w:t>Celach – wyświetlać, dodawać, usuwać oraz edytować cele</w:t>
       </w:r>
     </w:p>
     <w:p>
@@ -8379,6 +8291,7 @@
           <w:szCs w:val="24"/>
           <w:lang w:eastAsia="pl-PL"/>
         </w:rPr>
+        <w:lastRenderedPageBreak/>
         <w:t xml:space="preserve">            </w:t>
       </w:r>
     </w:p>
@@ -12765,6 +12678,7 @@
           <w:szCs w:val="24"/>
           <w:lang w:eastAsia="pl-PL"/>
         </w:rPr>
+        <w:lastRenderedPageBreak/>
         <w:t xml:space="preserve">            </w:t>
       </w:r>
     </w:p>
@@ -14456,10 +14370,7 @@
         <w:jc w:val="both"/>
       </w:pPr>
       <w:r>
-        <w:t>Walidacja obejmuje weryfikację obecności oraz poprawności wartości przesłanych przez użytkownika</w:t>
-      </w:r>
-      <w:r>
-        <w:t>, łącznie z ustawieniem minimum w danych polach formularzy.</w:t>
+        <w:t>Walidacja obejmuje weryfikację obecności oraz poprawności wartości przesłanych przez użytkownika, łącznie z ustawieniem minimum w danych polach formularzy.</w:t>
       </w:r>
     </w:p>
     <w:p>
@@ -14493,6 +14404,7 @@
         <w:jc w:val="both"/>
       </w:pPr>
       <w:r>
+        <w:lastRenderedPageBreak/>
         <w:t>Poprawność danych:</w:t>
       </w:r>
     </w:p>
@@ -14564,10 +14476,7 @@
         <w:jc w:val="both"/>
       </w:pPr>
       <w:r>
-        <w:t>Dzięki zastosowaniu podobnego wzorca walidacji w kontrolerach, proces weryfikacji danych jest jednolity i spójny w całej aplikacji.</w:t>
-      </w:r>
-      <w:r>
-        <w:t xml:space="preserve"> Pola przesyłane do bazy np. w </w:t>
+        <w:t xml:space="preserve">Dzięki zastosowaniu podobnego wzorca walidacji w kontrolerach, proces weryfikacji danych jest jednolity i spójny w całej aplikacji. Pola przesyłane do bazy np. w </w:t>
       </w:r>
       <w:proofErr w:type="spellStart"/>
       <w:r>
@@ -14917,124 +14826,127 @@
           <w:szCs w:val="24"/>
           <w:lang w:eastAsia="pl-PL"/>
         </w:rPr>
+        <w:t xml:space="preserve">            </w:t>
+      </w:r>
+      <w:r>
+        <w:rPr>
+          <w:rFonts w:ascii="Consolas" w:eastAsia="Times New Roman" w:hAnsi="Consolas" w:cs="Times New Roman"/>
+          <w:color w:val="98C379"/>
+          <w:sz w:val="24"/>
+          <w:szCs w:val="24"/>
+          <w:lang w:eastAsia="pl-PL"/>
+        </w:rPr>
+        <w:t>'</w:t>
+      </w:r>
+      <w:proofErr w:type="spellStart"/>
+      <w:r>
+        <w:rPr>
+          <w:rFonts w:ascii="Consolas" w:eastAsia="Times New Roman" w:hAnsi="Consolas" w:cs="Times New Roman"/>
+          <w:color w:val="98C379"/>
+          <w:sz w:val="24"/>
+          <w:szCs w:val="24"/>
+          <w:lang w:eastAsia="pl-PL"/>
+        </w:rPr>
+        <w:t>role_id</w:t>
+      </w:r>
+      <w:proofErr w:type="spellEnd"/>
+      <w:r>
+        <w:rPr>
+          <w:rFonts w:ascii="Consolas" w:eastAsia="Times New Roman" w:hAnsi="Consolas" w:cs="Times New Roman"/>
+          <w:color w:val="98C379"/>
+          <w:sz w:val="24"/>
+          <w:szCs w:val="24"/>
+          <w:lang w:eastAsia="pl-PL"/>
+        </w:rPr>
+        <w:t>'</w:t>
+      </w:r>
+      <w:r>
+        <w:rPr>
+          <w:rFonts w:ascii="Consolas" w:eastAsia="Times New Roman" w:hAnsi="Consolas" w:cs="Times New Roman"/>
+          <w:color w:val="ABB2BF"/>
+          <w:sz w:val="24"/>
+          <w:szCs w:val="24"/>
+          <w:lang w:eastAsia="pl-PL"/>
+        </w:rPr>
+        <w:t xml:space="preserve"> =&gt; </w:t>
+      </w:r>
+      <w:r>
+        <w:rPr>
+          <w:rFonts w:ascii="Consolas" w:eastAsia="Times New Roman" w:hAnsi="Consolas" w:cs="Times New Roman"/>
+          <w:color w:val="98C379"/>
+          <w:sz w:val="24"/>
+          <w:szCs w:val="24"/>
+          <w:lang w:eastAsia="pl-PL"/>
+        </w:rPr>
+        <w:t>'required|in:1,2,3'</w:t>
+      </w:r>
+      <w:r>
+        <w:rPr>
+          <w:rFonts w:ascii="Consolas" w:eastAsia="Times New Roman" w:hAnsi="Consolas" w:cs="Times New Roman"/>
+          <w:color w:val="ABB2BF"/>
+          <w:sz w:val="24"/>
+          <w:szCs w:val="24"/>
+          <w:lang w:eastAsia="pl-PL"/>
+        </w:rPr>
+        <w:t>,</w:t>
+      </w:r>
+    </w:p>
+    <w:p>
+      <w:pPr>
+        <w:spacing w:after="0" w:line="330" w:lineRule="atLeast"/>
+        <w:rPr>
+          <w:rFonts w:ascii="Consolas" w:eastAsia="Times New Roman" w:hAnsi="Consolas" w:cs="Times New Roman"/>
+          <w:color w:val="ABB2BF"/>
+          <w:sz w:val="24"/>
+          <w:szCs w:val="24"/>
+          <w:lang w:eastAsia="pl-PL"/>
+        </w:rPr>
+      </w:pPr>
+      <w:r>
+        <w:rPr>
+          <w:rFonts w:ascii="Consolas" w:eastAsia="Times New Roman" w:hAnsi="Consolas" w:cs="Times New Roman"/>
+          <w:color w:val="ABB2BF"/>
+          <w:sz w:val="24"/>
+          <w:szCs w:val="24"/>
+          <w:lang w:eastAsia="pl-PL"/>
+        </w:rPr>
+        <w:t>]);</w:t>
+      </w:r>
+    </w:p>
+    <w:p/>
+    <w:p>
+      <w:pPr>
+        <w:jc w:val="both"/>
+      </w:pPr>
+      <w:r>
+        <w:t>Jak można zauważyć pola mają ograniczenie typu. Pole email jest sprawdzane wg. Ogólnego wzorca email. Rola musi być jedną z trzech wybranych liczb.</w:t>
+      </w:r>
+    </w:p>
+    <w:p>
+      <w:pPr>
+        <w:jc w:val="both"/>
+      </w:pPr>
+      <w:r>
+        <w:t>Walidacja w pozostałych kontrolerach odbywa się analogicznie, w zależności od potrzebnych pól.</w:t>
+      </w:r>
+    </w:p>
+    <w:p>
+      <w:pPr>
+        <w:jc w:val="both"/>
+      </w:pPr>
+      <w:r>
+        <w:t>Dodatkowo przekazywane są informacje o statusie danej operacji, umożliwiając użytkownikowi dokładny wgląd w obecny status.</w:t>
+      </w:r>
+    </w:p>
+    <w:p>
+      <w:pPr>
+        <w:jc w:val="center"/>
+      </w:pPr>
+      <w:r>
+        <w:rPr>
+          <w:noProof/>
+        </w:rPr>
         <w:lastRenderedPageBreak/>
-        <w:t xml:space="preserve">            </w:t>
-      </w:r>
-      <w:r>
-        <w:rPr>
-          <w:rFonts w:ascii="Consolas" w:eastAsia="Times New Roman" w:hAnsi="Consolas" w:cs="Times New Roman"/>
-          <w:color w:val="98C379"/>
-          <w:sz w:val="24"/>
-          <w:szCs w:val="24"/>
-          <w:lang w:eastAsia="pl-PL"/>
-        </w:rPr>
-        <w:t>'</w:t>
-      </w:r>
-      <w:proofErr w:type="spellStart"/>
-      <w:r>
-        <w:rPr>
-          <w:rFonts w:ascii="Consolas" w:eastAsia="Times New Roman" w:hAnsi="Consolas" w:cs="Times New Roman"/>
-          <w:color w:val="98C379"/>
-          <w:sz w:val="24"/>
-          <w:szCs w:val="24"/>
-          <w:lang w:eastAsia="pl-PL"/>
-        </w:rPr>
-        <w:t>role_id</w:t>
-      </w:r>
-      <w:proofErr w:type="spellEnd"/>
-      <w:r>
-        <w:rPr>
-          <w:rFonts w:ascii="Consolas" w:eastAsia="Times New Roman" w:hAnsi="Consolas" w:cs="Times New Roman"/>
-          <w:color w:val="98C379"/>
-          <w:sz w:val="24"/>
-          <w:szCs w:val="24"/>
-          <w:lang w:eastAsia="pl-PL"/>
-        </w:rPr>
-        <w:t>'</w:t>
-      </w:r>
-      <w:r>
-        <w:rPr>
-          <w:rFonts w:ascii="Consolas" w:eastAsia="Times New Roman" w:hAnsi="Consolas" w:cs="Times New Roman"/>
-          <w:color w:val="ABB2BF"/>
-          <w:sz w:val="24"/>
-          <w:szCs w:val="24"/>
-          <w:lang w:eastAsia="pl-PL"/>
-        </w:rPr>
-        <w:t xml:space="preserve"> =&gt; </w:t>
-      </w:r>
-      <w:r>
-        <w:rPr>
-          <w:rFonts w:ascii="Consolas" w:eastAsia="Times New Roman" w:hAnsi="Consolas" w:cs="Times New Roman"/>
-          <w:color w:val="98C379"/>
-          <w:sz w:val="24"/>
-          <w:szCs w:val="24"/>
-          <w:lang w:eastAsia="pl-PL"/>
-        </w:rPr>
-        <w:t>'required|in:1,2,3'</w:t>
-      </w:r>
-      <w:r>
-        <w:rPr>
-          <w:rFonts w:ascii="Consolas" w:eastAsia="Times New Roman" w:hAnsi="Consolas" w:cs="Times New Roman"/>
-          <w:color w:val="ABB2BF"/>
-          <w:sz w:val="24"/>
-          <w:szCs w:val="24"/>
-          <w:lang w:eastAsia="pl-PL"/>
-        </w:rPr>
-        <w:t>,</w:t>
-      </w:r>
-    </w:p>
-    <w:p>
-      <w:pPr>
-        <w:spacing w:after="0" w:line="330" w:lineRule="atLeast"/>
-        <w:rPr>
-          <w:rFonts w:ascii="Consolas" w:eastAsia="Times New Roman" w:hAnsi="Consolas" w:cs="Times New Roman"/>
-          <w:color w:val="ABB2BF"/>
-          <w:sz w:val="24"/>
-          <w:szCs w:val="24"/>
-          <w:lang w:eastAsia="pl-PL"/>
-        </w:rPr>
-      </w:pPr>
-      <w:r>
-        <w:rPr>
-          <w:rFonts w:ascii="Consolas" w:eastAsia="Times New Roman" w:hAnsi="Consolas" w:cs="Times New Roman"/>
-          <w:color w:val="ABB2BF"/>
-          <w:sz w:val="24"/>
-          <w:szCs w:val="24"/>
-          <w:lang w:eastAsia="pl-PL"/>
-        </w:rPr>
-        <w:t>]);</w:t>
-      </w:r>
-    </w:p>
-    <w:p/>
-    <w:p>
-      <w:pPr>
-        <w:jc w:val="both"/>
-      </w:pPr>
-      <w:r>
-        <w:t>Jak można zauważyć pola mają ograniczenie typu. Pole email jest sprawdzane wg. Ogólnego wzorca email. Rola musi być jedną z trzech wybranych liczb.</w:t>
-      </w:r>
-    </w:p>
-    <w:p>
-      <w:pPr>
-        <w:jc w:val="both"/>
-      </w:pPr>
-      <w:r>
-        <w:t>Walidacja w pozostałych kontrolerach odbywa się analogicznie, w zależności od potrzebnych pól.</w:t>
-      </w:r>
-    </w:p>
-    <w:p>
-      <w:pPr>
-        <w:jc w:val="both"/>
-      </w:pPr>
-      <w:r>
-        <w:t>Dodatkowo przekazywane są informacje o statusie danej operacji, umożliwiając użytkownikowi dokładny wgląd w obecny status.</w:t>
-      </w:r>
-    </w:p>
-    <w:p>
-      <w:pPr>
-        <w:jc w:val="center"/>
-      </w:pPr>
-      <w:r>
         <w:drawing>
           <wp:inline distT="0" distB="0" distL="0" distR="0" wp14:anchorId="47494671" wp14:editId="04F1E235">
             <wp:extent cx="4885887" cy="3486150"/>
@@ -15077,6 +14989,9 @@
         <w:jc w:val="center"/>
       </w:pPr>
       <w:r>
+        <w:rPr>
+          <w:noProof/>
+        </w:rPr>
         <w:drawing>
           <wp:inline distT="0" distB="0" distL="0" distR="0" wp14:anchorId="52B4FA12" wp14:editId="3586CC6C">
             <wp:extent cx="4849495" cy="3243153"/>
@@ -15119,6 +15034,9 @@
         <w:jc w:val="center"/>
       </w:pPr>
       <w:r>
+        <w:rPr>
+          <w:noProof/>
+        </w:rPr>
         <w:lastRenderedPageBreak/>
         <w:drawing>
           <wp:inline distT="0" distB="0" distL="0" distR="0" wp14:anchorId="35BDDD25" wp14:editId="0BC723B9">
@@ -15162,6 +15080,9 @@
         <w:jc w:val="center"/>
       </w:pPr>
       <w:r>
+        <w:rPr>
+          <w:noProof/>
+        </w:rPr>
         <w:drawing>
           <wp:inline distT="0" distB="0" distL="0" distR="0" wp14:anchorId="27123816" wp14:editId="00036061">
             <wp:extent cx="4848225" cy="3395147"/>
@@ -16328,6 +16249,9 @@
         <w:t>.</w:t>
       </w:r>
       <w:r>
+        <w:rPr>
+          <w:noProof/>
+        </w:rPr>
         <w:lastRenderedPageBreak/>
         <w:drawing>
           <wp:inline distT="0" distB="0" distL="0" distR="0" wp14:anchorId="0285B291" wp14:editId="35FAA4FF">
@@ -16366,6 +16290,9 @@
         </w:drawing>
       </w:r>
       <w:r>
+        <w:rPr>
+          <w:noProof/>
+        </w:rPr>
         <w:drawing>
           <wp:inline distT="0" distB="0" distL="0" distR="0" wp14:anchorId="12288C61" wp14:editId="10712C8E">
             <wp:extent cx="4999159" cy="3065511"/>
@@ -16408,6 +16335,9 @@
         <w:jc w:val="center"/>
       </w:pPr>
       <w:r>
+        <w:rPr>
+          <w:noProof/>
+        </w:rPr>
         <w:lastRenderedPageBreak/>
         <w:drawing>
           <wp:inline distT="0" distB="0" distL="0" distR="0" wp14:anchorId="22BFA652" wp14:editId="484E6A38">

</xml_diff>